<commit_message>
doc: Nuevos CU, Sesiones, Obras, Carpetas, Versiones, etc.
</commit_message>
<xml_diff>
--- a/Desarrollo/Artemis/Análisis de Requerimientos/Artemis-DECU-03 Visualizar Obra.docx
+++ b/Desarrollo/Artemis/Análisis de Requerimientos/Artemis-DECU-03 Visualizar Obra.docx
@@ -1443,8 +1443,6 @@
               <w:fldChar w:fldCharType="end"/>
             </w:r>
           </w:hyperlink>
-          <w:bookmarkStart w:id="11" w:name="_GoBack"/>
-          <w:bookmarkEnd w:id="11"/>
         </w:p>
         <w:p>
           <w:pPr>
@@ -2670,12 +2668,12 @@
         <w:lastRenderedPageBreak/>
         <w:br w:type="page"/>
       </w:r>
-      <w:bookmarkStart w:id="12" w:name="_Toc58318988"/>
+      <w:bookmarkStart w:id="11" w:name="_Toc58318988"/>
       <w:r>
         <w:lastRenderedPageBreak/>
         <w:t>Introducción</w:t>
       </w:r>
-      <w:bookmarkEnd w:id="12"/>
+      <w:bookmarkEnd w:id="11"/>
     </w:p>
     <w:p>
       <w:pPr>
@@ -2689,14 +2687,14 @@
           <w:sz w:val="32"/>
         </w:rPr>
       </w:pPr>
-      <w:bookmarkStart w:id="13" w:name="_Toc58318989"/>
+      <w:bookmarkStart w:id="12" w:name="_Toc58318989"/>
       <w:r>
         <w:rPr>
           <w:sz w:val="32"/>
         </w:rPr>
         <w:t>Propósito</w:t>
       </w:r>
-      <w:bookmarkEnd w:id="13"/>
+      <w:bookmarkEnd w:id="12"/>
     </w:p>
     <w:p>
       <w:pPr>
@@ -2729,14 +2727,14 @@
           <w:sz w:val="32"/>
         </w:rPr>
       </w:pPr>
-      <w:bookmarkStart w:id="14" w:name="_Toc58318990"/>
+      <w:bookmarkStart w:id="13" w:name="_Toc58318990"/>
       <w:r>
         <w:rPr>
           <w:sz w:val="32"/>
         </w:rPr>
         <w:t>Alcance</w:t>
       </w:r>
-      <w:bookmarkEnd w:id="14"/>
+      <w:bookmarkEnd w:id="13"/>
     </w:p>
     <w:p>
       <w:pPr>
@@ -2764,14 +2762,14 @@
           <w:sz w:val="32"/>
         </w:rPr>
       </w:pPr>
-      <w:bookmarkStart w:id="15" w:name="_Toc58318991"/>
+      <w:bookmarkStart w:id="14" w:name="_Toc58318991"/>
       <w:r>
         <w:rPr>
           <w:sz w:val="32"/>
         </w:rPr>
         <w:t>Definiciones, siglas y abreviaciones</w:t>
       </w:r>
-      <w:bookmarkEnd w:id="15"/>
+      <w:bookmarkEnd w:id="14"/>
     </w:p>
     <w:p>
       <w:pPr>
@@ -2834,14 +2832,14 @@
           <w:sz w:val="32"/>
         </w:rPr>
       </w:pPr>
-      <w:bookmarkStart w:id="16" w:name="_Toc58318992"/>
+      <w:bookmarkStart w:id="15" w:name="_Toc58318992"/>
       <w:r>
         <w:rPr>
           <w:sz w:val="32"/>
         </w:rPr>
         <w:t>Referencias</w:t>
       </w:r>
-      <w:bookmarkEnd w:id="16"/>
+      <w:bookmarkEnd w:id="15"/>
     </w:p>
     <w:p>
       <w:pPr>
@@ -2907,7 +2905,7 @@
           <w:sz w:val="32"/>
         </w:rPr>
       </w:pPr>
-      <w:bookmarkStart w:id="17" w:name="_Toc58318993"/>
+      <w:bookmarkStart w:id="16" w:name="_Toc58318993"/>
       <w:r>
         <w:rPr>
           <w:sz w:val="32"/>
@@ -2915,7 +2913,7 @@
         <w:lastRenderedPageBreak/>
         <w:t>Resumen</w:t>
       </w:r>
-      <w:bookmarkEnd w:id="17"/>
+      <w:bookmarkEnd w:id="16"/>
     </w:p>
     <w:p>
       <w:pPr>
@@ -2945,7 +2943,7 @@
           <w:szCs w:val="44"/>
         </w:rPr>
       </w:pPr>
-      <w:bookmarkStart w:id="18" w:name="_Toc58318994"/>
+      <w:bookmarkStart w:id="17" w:name="_Toc58318994"/>
       <w:r>
         <w:rPr>
           <w:sz w:val="44"/>
@@ -2953,7 +2951,7 @@
         </w:rPr>
         <w:t>Descripción General</w:t>
       </w:r>
-      <w:bookmarkEnd w:id="18"/>
+      <w:bookmarkEnd w:id="17"/>
     </w:p>
     <w:p>
       <w:pPr>
@@ -2967,14 +2965,14 @@
           <w:sz w:val="32"/>
         </w:rPr>
       </w:pPr>
-      <w:bookmarkStart w:id="19" w:name="_Toc58318995"/>
+      <w:bookmarkStart w:id="18" w:name="_Toc58318995"/>
       <w:r>
         <w:rPr>
           <w:sz w:val="32"/>
         </w:rPr>
         <w:t>Diagrama de Casos de Uso</w:t>
       </w:r>
-      <w:bookmarkEnd w:id="19"/>
+      <w:bookmarkEnd w:id="18"/>
     </w:p>
     <w:p>
       <w:pPr>
@@ -2986,9 +2984,9 @@
           <w:lang w:val="en-GB" w:eastAsia="en-GB"/>
         </w:rPr>
         <w:drawing>
-          <wp:inline distT="0" distB="0" distL="0" distR="0" wp14:anchorId="577F0037" wp14:editId="3E382DEC">
-            <wp:extent cx="3228975" cy="3543300"/>
-            <wp:effectExtent l="0" t="0" r="9525" b="0"/>
+          <wp:inline distT="0" distB="0" distL="0" distR="0" wp14:anchorId="0B8FD98C" wp14:editId="28999312">
+            <wp:extent cx="3086100" cy="2447925"/>
+            <wp:effectExtent l="0" t="0" r="0" b="9525"/>
             <wp:docPr id="1" name="Imagen 1"/>
             <wp:cNvGraphicFramePr>
               <a:graphicFrameLocks xmlns:a="http://schemas.openxmlformats.org/drawingml/2006/main" noChangeAspect="1"/>
@@ -3009,7 +3007,7 @@
                   <pic:spPr>
                     <a:xfrm>
                       <a:off x="0" y="0"/>
-                      <a:ext cx="3228975" cy="3543300"/>
+                      <a:ext cx="3086100" cy="2447925"/>
                     </a:xfrm>
                     <a:prstGeom prst="rect">
                       <a:avLst/>
@@ -3034,13 +3032,60 @@
           <w:sz w:val="32"/>
         </w:rPr>
       </w:pPr>
-      <w:bookmarkStart w:id="20" w:name="_Toc58318996"/>
+      <w:bookmarkStart w:id="19" w:name="_Toc58318996"/>
       <w:r>
         <w:rPr>
           <w:sz w:val="32"/>
         </w:rPr>
         <w:t>Descripción</w:t>
       </w:r>
+      <w:bookmarkEnd w:id="19"/>
+    </w:p>
+    <w:p>
+      <w:pPr>
+        <w:ind w:left="709"/>
+      </w:pPr>
+      <w:r>
+        <w:t xml:space="preserve">Todos los tipos de usuarios podrán tener acceso a la vista pública de las obras de otros artistas. </w:t>
+      </w:r>
+      <w:r>
+        <w:t xml:space="preserve">Los usuarios con sesión iniciada </w:t>
+      </w:r>
+      <w:r>
+        <w:t xml:space="preserve">podrán además Dar </w:t>
+      </w:r>
+      <w:proofErr w:type="spellStart"/>
+      <w:r>
+        <w:t>Like</w:t>
+      </w:r>
+      <w:proofErr w:type="spellEnd"/>
+      <w:r>
+        <w:t>/</w:t>
+      </w:r>
+      <w:proofErr w:type="spellStart"/>
+      <w:r>
+        <w:t>Dislike</w:t>
+      </w:r>
+      <w:proofErr w:type="spellEnd"/>
+      <w:r>
+        <w:t>, R</w:t>
+      </w:r>
+      <w:r>
+        <w:t>e</w:t>
+      </w:r>
+      <w:r>
+        <w:t>a</w:t>
+      </w:r>
+      <w:r>
+        <w:t>lizar comentarios a la obra</w:t>
+      </w:r>
+      <w:r>
+        <w:t xml:space="preserve"> y Compartir la obra</w:t>
+      </w:r>
+      <w:r>
+        <w:t>.</w:t>
+      </w:r>
+      <w:bookmarkStart w:id="20" w:name="_GoBack"/>
       <w:bookmarkEnd w:id="20"/>
     </w:p>
     <w:p>
@@ -3048,34 +3093,7 @@
         <w:ind w:left="709"/>
       </w:pPr>
       <w:r>
-        <w:t xml:space="preserve">Todos los tipos de usuarios podrán tener acceso a la vista pública de las obras de otros artistas. </w:t>
-      </w:r>
-      <w:r>
-        <w:t xml:space="preserve">Los usuarios con sesión iniciada podrán además Dar </w:t>
-      </w:r>
-      <w:proofErr w:type="spellStart"/>
-      <w:r>
-        <w:t>Like</w:t>
-      </w:r>
-      <w:proofErr w:type="spellEnd"/>
-      <w:r>
-        <w:t>/</w:t>
-      </w:r>
-      <w:proofErr w:type="spellStart"/>
-      <w:r>
-        <w:t>Dislike</w:t>
-      </w:r>
-      <w:proofErr w:type="spellEnd"/>
-      <w:r>
-        <w:t xml:space="preserve"> y </w:t>
-      </w:r>
-      <w:proofErr w:type="spellStart"/>
-      <w:r>
-        <w:t>relizar</w:t>
-      </w:r>
-      <w:proofErr w:type="spellEnd"/>
-      <w:r>
-        <w:t xml:space="preserve"> comentarios a la obra.</w:t>
+        <w:t>El autor de la obra y los autores con permiso de colaboración no tendrán la vista pública. Su vista desplegará las opciones de ver las versiones anteriores y de Modificar la Obra para subir nuevas versiones</w:t>
       </w:r>
     </w:p>
     <w:p>
@@ -3095,7 +3113,6 @@
         <w:rPr>
           <w:sz w:val="32"/>
         </w:rPr>
-        <w:lastRenderedPageBreak/>
         <w:t>Actores</w:t>
       </w:r>
       <w:bookmarkEnd w:id="21"/>
@@ -3113,10 +3130,10 @@
         <w:rPr>
           <w:b/>
         </w:rPr>
-        <w:t>Artista Colaborador:</w:t>
-      </w:r>
-      <w:r>
-        <w:t xml:space="preserve"> Artista que tiene permisos de Colaborar con obras del Artista con sesión activa.</w:t>
+        <w:t>Artista Externo:</w:t>
+      </w:r>
+      <w:r>
+        <w:t xml:space="preserve"> Artista sin permisos de colaboración.</w:t>
       </w:r>
     </w:p>
     <w:p>
@@ -3132,10 +3149,11 @@
         <w:rPr>
           <w:b/>
         </w:rPr>
-        <w:t>Artista Externo:</w:t>
-      </w:r>
-      <w:r>
-        <w:t xml:space="preserve"> Artista sin permisos de colaboración.</w:t>
+        <w:lastRenderedPageBreak/>
+        <w:t>Usuario sin registrar:</w:t>
+      </w:r>
+      <w:r>
+        <w:t xml:space="preserve"> Usuario de la plataforma sin sesión iniciada.</w:t>
       </w:r>
     </w:p>
     <w:p>
@@ -3151,25 +3169,6 @@
         <w:rPr>
           <w:b/>
         </w:rPr>
-        <w:t>Usuario sin registrar:</w:t>
-      </w:r>
-      <w:r>
-        <w:t xml:space="preserve"> Usuario de la plataforma sin sesión iniciada.</w:t>
-      </w:r>
-    </w:p>
-    <w:p>
-      <w:pPr>
-        <w:pStyle w:val="Prrafodelista"/>
-        <w:numPr>
-          <w:ilvl w:val="0"/>
-          <w:numId w:val="15"/>
-        </w:numPr>
-        <w:ind w:left="709"/>
-      </w:pPr>
-      <w:r>
-        <w:rPr>
-          <w:b/>
-        </w:rPr>
         <w:t>Artemis:</w:t>
       </w:r>
       <w:r>
@@ -3238,6 +3237,14 @@
     </w:p>
     <w:p>
       <w:pPr>
+        <w:ind w:left="709"/>
+      </w:pPr>
+      <w:r>
+        <w:t>El usuario puede ver la obra: En caso de texto, leerla; en caso de imagen, visualizarla; en caso de video y audio, reproducirla;</w:t>
+      </w:r>
+    </w:p>
+    <w:p>
+      <w:pPr>
         <w:pStyle w:val="Ttulo2"/>
         <w:numPr>
           <w:ilvl w:val="1"/>
@@ -3313,6 +3320,19 @@
       </w:pPr>
       <w:r>
         <w:t>[FA1] Ingreso por link</w:t>
+      </w:r>
+    </w:p>
+    <w:p>
+      <w:pPr>
+        <w:pStyle w:val="Prrafodelista"/>
+        <w:numPr>
+          <w:ilvl w:val="2"/>
+          <w:numId w:val="5"/>
+        </w:numPr>
+        <w:ind w:left="1418" w:hanging="709"/>
+      </w:pPr>
+      <w:r>
+        <w:t>Algún artista compartió el link de la obra.</w:t>
       </w:r>
     </w:p>
     <w:p>
@@ -3794,7 +3814,7 @@
               <w:rFonts w:ascii="Roboto Mono" w:eastAsia="Roboto Mono" w:hAnsi="Roboto Mono" w:cs="Roboto Mono"/>
               <w:noProof/>
             </w:rPr>
-            <w:t>3</w:t>
+            <w:t>6</w:t>
           </w:r>
           <w:r>
             <w:rPr>

</xml_diff>

<commit_message>
doc: CUs terminados después de la 1era revisión
</commit_message>
<xml_diff>
--- a/Desarrollo/Artemis/Análisis de Requerimientos/Artemis-DECU-03 Visualizar Obra.docx
+++ b/Desarrollo/Artemis/Análisis de Requerimientos/Artemis-DECU-03 Visualizar Obra.docx
@@ -203,7 +203,7 @@
           <w:rFonts w:eastAsia="Oswald" w:cs="Oswald"/>
         </w:rPr>
       </w:pPr>
-      <w:bookmarkStart w:id="5" w:name="_Toc58318985"/>
+      <w:bookmarkStart w:id="5" w:name="_Toc58401224"/>
       <w:r>
         <w:rPr>
           <w:rFonts w:eastAsia="Oswald" w:cs="Oswald"/>
@@ -752,7 +752,7 @@
           <w:rFonts w:eastAsia="Oswald" w:cs="Oswald"/>
         </w:rPr>
       </w:pPr>
-      <w:bookmarkStart w:id="7" w:name="_Toc58318986"/>
+      <w:bookmarkStart w:id="7" w:name="_Toc58401225"/>
       <w:r>
         <w:rPr>
           <w:rFonts w:eastAsia="Oswald" w:cs="Oswald"/>
@@ -949,7 +949,7 @@
           <w:rFonts w:eastAsia="Oswald" w:cs="Oswald"/>
         </w:rPr>
       </w:pPr>
-      <w:bookmarkStart w:id="10" w:name="_Toc58318987"/>
+      <w:bookmarkStart w:id="10" w:name="_Toc58401226"/>
       <w:r>
         <w:rPr>
           <w:rFonts w:eastAsia="Oswald" w:cs="Oswald"/>
@@ -989,7 +989,9 @@
               <w:tab w:val="right" w:pos="9019"/>
             </w:tabs>
             <w:rPr>
+              <w:rFonts w:asciiTheme="minorHAnsi" w:eastAsiaTheme="minorEastAsia" w:hAnsiTheme="minorHAnsi" w:cstheme="minorBidi"/>
               <w:noProof/>
+              <w:lang w:val="en-GB" w:eastAsia="en-GB"/>
             </w:rPr>
           </w:pPr>
           <w:r>
@@ -1001,7 +1003,7 @@
           <w:r>
             <w:fldChar w:fldCharType="separate"/>
           </w:r>
-          <w:hyperlink w:anchor="_Toc58318985" w:history="1">
+          <w:hyperlink w:anchor="_Toc58401224" w:history="1">
             <w:r>
               <w:rPr>
                 <w:rStyle w:val="Hipervnculo"/>
@@ -1029,7 +1031,7 @@
                 <w:noProof/>
                 <w:webHidden/>
               </w:rPr>
-              <w:instrText xml:space="preserve"> PAGEREF _Toc58318985 \h </w:instrText>
+              <w:instrText xml:space="preserve"> PAGEREF _Toc58401224 \h </w:instrText>
             </w:r>
             <w:r>
               <w:rPr>
@@ -1067,10 +1069,12 @@
               <w:tab w:val="right" w:pos="9019"/>
             </w:tabs>
             <w:rPr>
+              <w:rFonts w:asciiTheme="minorHAnsi" w:eastAsiaTheme="minorEastAsia" w:hAnsiTheme="minorHAnsi" w:cstheme="minorBidi"/>
               <w:noProof/>
+              <w:lang w:val="en-GB" w:eastAsia="en-GB"/>
             </w:rPr>
           </w:pPr>
-          <w:hyperlink w:anchor="_Toc58318986" w:history="1">
+          <w:hyperlink w:anchor="_Toc58401225" w:history="1">
             <w:r>
               <w:rPr>
                 <w:rStyle w:val="Hipervnculo"/>
@@ -1098,7 +1102,7 @@
                 <w:noProof/>
                 <w:webHidden/>
               </w:rPr>
-              <w:instrText xml:space="preserve"> PAGEREF _Toc58318986 \h </w:instrText>
+              <w:instrText xml:space="preserve"> PAGEREF _Toc58401225 \h </w:instrText>
             </w:r>
             <w:r>
               <w:rPr>
@@ -1136,10 +1140,12 @@
               <w:tab w:val="right" w:pos="9019"/>
             </w:tabs>
             <w:rPr>
+              <w:rFonts w:asciiTheme="minorHAnsi" w:eastAsiaTheme="minorEastAsia" w:hAnsiTheme="minorHAnsi" w:cstheme="minorBidi"/>
               <w:noProof/>
+              <w:lang w:val="en-GB" w:eastAsia="en-GB"/>
             </w:rPr>
           </w:pPr>
-          <w:hyperlink w:anchor="_Toc58318987" w:history="1">
+          <w:hyperlink w:anchor="_Toc58401226" w:history="1">
             <w:r>
               <w:rPr>
                 <w:rStyle w:val="Hipervnculo"/>
@@ -1167,7 +1173,7 @@
                 <w:noProof/>
                 <w:webHidden/>
               </w:rPr>
-              <w:instrText xml:space="preserve"> PAGEREF _Toc58318987 \h </w:instrText>
+              <w:instrText xml:space="preserve"> PAGEREF _Toc58401226 \h </w:instrText>
             </w:r>
             <w:r>
               <w:rPr>
@@ -1206,10 +1212,12 @@
               <w:tab w:val="right" w:pos="9019"/>
             </w:tabs>
             <w:rPr>
+              <w:rFonts w:asciiTheme="minorHAnsi" w:eastAsiaTheme="minorEastAsia" w:hAnsiTheme="minorHAnsi" w:cstheme="minorBidi"/>
               <w:noProof/>
+              <w:lang w:val="en-GB" w:eastAsia="en-GB"/>
             </w:rPr>
           </w:pPr>
-          <w:hyperlink w:anchor="_Toc58318988" w:history="1">
+          <w:hyperlink w:anchor="_Toc58401227" w:history="1">
             <w:r>
               <w:rPr>
                 <w:rStyle w:val="Hipervnculo"/>
@@ -1219,7 +1227,9 @@
             </w:r>
             <w:r>
               <w:rPr>
-                <w:noProof/>
+                <w:rFonts w:asciiTheme="minorHAnsi" w:eastAsiaTheme="minorEastAsia" w:hAnsiTheme="minorHAnsi" w:cstheme="minorBidi"/>
+                <w:noProof/>
+                <w:lang w:val="en-GB" w:eastAsia="en-GB"/>
               </w:rPr>
               <w:tab/>
             </w:r>
@@ -1249,7 +1259,7 @@
                 <w:noProof/>
                 <w:webHidden/>
               </w:rPr>
-              <w:instrText xml:space="preserve"> PAGEREF _Toc58318988 \h </w:instrText>
+              <w:instrText xml:space="preserve"> PAGEREF _Toc58401227 \h </w:instrText>
             </w:r>
             <w:r>
               <w:rPr>
@@ -1288,10 +1298,12 @@
               <w:tab w:val="right" w:pos="9019"/>
             </w:tabs>
             <w:rPr>
+              <w:rFonts w:asciiTheme="minorHAnsi" w:eastAsiaTheme="minorEastAsia" w:hAnsiTheme="minorHAnsi" w:cstheme="minorBidi"/>
               <w:noProof/>
+              <w:lang w:val="en-GB" w:eastAsia="en-GB"/>
             </w:rPr>
           </w:pPr>
-          <w:hyperlink w:anchor="_Toc58318989" w:history="1">
+          <w:hyperlink w:anchor="_Toc58401228" w:history="1">
             <w:r>
               <w:rPr>
                 <w:rStyle w:val="Hipervnculo"/>
@@ -1301,7 +1313,9 @@
             </w:r>
             <w:r>
               <w:rPr>
-                <w:noProof/>
+                <w:rFonts w:asciiTheme="minorHAnsi" w:eastAsiaTheme="minorEastAsia" w:hAnsiTheme="minorHAnsi" w:cstheme="minorBidi"/>
+                <w:noProof/>
+                <w:lang w:val="en-GB" w:eastAsia="en-GB"/>
               </w:rPr>
               <w:tab/>
             </w:r>
@@ -1331,7 +1345,7 @@
                 <w:noProof/>
                 <w:webHidden/>
               </w:rPr>
-              <w:instrText xml:space="preserve"> PAGEREF _Toc58318989 \h </w:instrText>
+              <w:instrText xml:space="preserve"> PAGEREF _Toc58401228 \h </w:instrText>
             </w:r>
             <w:r>
               <w:rPr>
@@ -1370,10 +1384,12 @@
               <w:tab w:val="right" w:pos="9019"/>
             </w:tabs>
             <w:rPr>
+              <w:rFonts w:asciiTheme="minorHAnsi" w:eastAsiaTheme="minorEastAsia" w:hAnsiTheme="minorHAnsi" w:cstheme="minorBidi"/>
               <w:noProof/>
+              <w:lang w:val="en-GB" w:eastAsia="en-GB"/>
             </w:rPr>
           </w:pPr>
-          <w:hyperlink w:anchor="_Toc58318990" w:history="1">
+          <w:hyperlink w:anchor="_Toc58401229" w:history="1">
             <w:r>
               <w:rPr>
                 <w:rStyle w:val="Hipervnculo"/>
@@ -1383,7 +1399,9 @@
             </w:r>
             <w:r>
               <w:rPr>
-                <w:noProof/>
+                <w:rFonts w:asciiTheme="minorHAnsi" w:eastAsiaTheme="minorEastAsia" w:hAnsiTheme="minorHAnsi" w:cstheme="minorBidi"/>
+                <w:noProof/>
+                <w:lang w:val="en-GB" w:eastAsia="en-GB"/>
               </w:rPr>
               <w:tab/>
             </w:r>
@@ -1413,7 +1431,7 @@
                 <w:noProof/>
                 <w:webHidden/>
               </w:rPr>
-              <w:instrText xml:space="preserve"> PAGEREF _Toc58318990 \h </w:instrText>
+              <w:instrText xml:space="preserve"> PAGEREF _Toc58401229 \h </w:instrText>
             </w:r>
             <w:r>
               <w:rPr>
@@ -1452,10 +1470,12 @@
               <w:tab w:val="right" w:pos="9019"/>
             </w:tabs>
             <w:rPr>
+              <w:rFonts w:asciiTheme="minorHAnsi" w:eastAsiaTheme="minorEastAsia" w:hAnsiTheme="minorHAnsi" w:cstheme="minorBidi"/>
               <w:noProof/>
+              <w:lang w:val="en-GB" w:eastAsia="en-GB"/>
             </w:rPr>
           </w:pPr>
-          <w:hyperlink w:anchor="_Toc58318991" w:history="1">
+          <w:hyperlink w:anchor="_Toc58401230" w:history="1">
             <w:r>
               <w:rPr>
                 <w:rStyle w:val="Hipervnculo"/>
@@ -1465,7 +1485,9 @@
             </w:r>
             <w:r>
               <w:rPr>
-                <w:noProof/>
+                <w:rFonts w:asciiTheme="minorHAnsi" w:eastAsiaTheme="minorEastAsia" w:hAnsiTheme="minorHAnsi" w:cstheme="minorBidi"/>
+                <w:noProof/>
+                <w:lang w:val="en-GB" w:eastAsia="en-GB"/>
               </w:rPr>
               <w:tab/>
             </w:r>
@@ -1495,7 +1517,7 @@
                 <w:noProof/>
                 <w:webHidden/>
               </w:rPr>
-              <w:instrText xml:space="preserve"> PAGEREF _Toc58318991 \h </w:instrText>
+              <w:instrText xml:space="preserve"> PAGEREF _Toc58401230 \h </w:instrText>
             </w:r>
             <w:r>
               <w:rPr>
@@ -1534,10 +1556,12 @@
               <w:tab w:val="right" w:pos="9019"/>
             </w:tabs>
             <w:rPr>
+              <w:rFonts w:asciiTheme="minorHAnsi" w:eastAsiaTheme="minorEastAsia" w:hAnsiTheme="minorHAnsi" w:cstheme="minorBidi"/>
               <w:noProof/>
+              <w:lang w:val="en-GB" w:eastAsia="en-GB"/>
             </w:rPr>
           </w:pPr>
-          <w:hyperlink w:anchor="_Toc58318992" w:history="1">
+          <w:hyperlink w:anchor="_Toc58401231" w:history="1">
             <w:r>
               <w:rPr>
                 <w:rStyle w:val="Hipervnculo"/>
@@ -1547,7 +1571,9 @@
             </w:r>
             <w:r>
               <w:rPr>
-                <w:noProof/>
+                <w:rFonts w:asciiTheme="minorHAnsi" w:eastAsiaTheme="minorEastAsia" w:hAnsiTheme="minorHAnsi" w:cstheme="minorBidi"/>
+                <w:noProof/>
+                <w:lang w:val="en-GB" w:eastAsia="en-GB"/>
               </w:rPr>
               <w:tab/>
             </w:r>
@@ -1577,7 +1603,7 @@
                 <w:noProof/>
                 <w:webHidden/>
               </w:rPr>
-              <w:instrText xml:space="preserve"> PAGEREF _Toc58318992 \h </w:instrText>
+              <w:instrText xml:space="preserve"> PAGEREF _Toc58401231 \h </w:instrText>
             </w:r>
             <w:r>
               <w:rPr>
@@ -1616,10 +1642,12 @@
               <w:tab w:val="right" w:pos="9019"/>
             </w:tabs>
             <w:rPr>
+              <w:rFonts w:asciiTheme="minorHAnsi" w:eastAsiaTheme="minorEastAsia" w:hAnsiTheme="minorHAnsi" w:cstheme="minorBidi"/>
               <w:noProof/>
+              <w:lang w:val="en-GB" w:eastAsia="en-GB"/>
             </w:rPr>
           </w:pPr>
-          <w:hyperlink w:anchor="_Toc58318993" w:history="1">
+          <w:hyperlink w:anchor="_Toc58401232" w:history="1">
             <w:r>
               <w:rPr>
                 <w:rStyle w:val="Hipervnculo"/>
@@ -1629,7 +1657,9 @@
             </w:r>
             <w:r>
               <w:rPr>
-                <w:noProof/>
+                <w:rFonts w:asciiTheme="minorHAnsi" w:eastAsiaTheme="minorEastAsia" w:hAnsiTheme="minorHAnsi" w:cstheme="minorBidi"/>
+                <w:noProof/>
+                <w:lang w:val="en-GB" w:eastAsia="en-GB"/>
               </w:rPr>
               <w:tab/>
             </w:r>
@@ -1659,7 +1689,7 @@
                 <w:noProof/>
                 <w:webHidden/>
               </w:rPr>
-              <w:instrText xml:space="preserve"> PAGEREF _Toc58318993 \h </w:instrText>
+              <w:instrText xml:space="preserve"> PAGEREF _Toc58401232 \h </w:instrText>
             </w:r>
             <w:r>
               <w:rPr>
@@ -1698,10 +1728,12 @@
               <w:tab w:val="right" w:pos="9019"/>
             </w:tabs>
             <w:rPr>
+              <w:rFonts w:asciiTheme="minorHAnsi" w:eastAsiaTheme="minorEastAsia" w:hAnsiTheme="minorHAnsi" w:cstheme="minorBidi"/>
               <w:noProof/>
+              <w:lang w:val="en-GB" w:eastAsia="en-GB"/>
             </w:rPr>
           </w:pPr>
-          <w:hyperlink w:anchor="_Toc58318994" w:history="1">
+          <w:hyperlink w:anchor="_Toc58401233" w:history="1">
             <w:r>
               <w:rPr>
                 <w:rStyle w:val="Hipervnculo"/>
@@ -1711,7 +1743,9 @@
             </w:r>
             <w:r>
               <w:rPr>
-                <w:noProof/>
+                <w:rFonts w:asciiTheme="minorHAnsi" w:eastAsiaTheme="minorEastAsia" w:hAnsiTheme="minorHAnsi" w:cstheme="minorBidi"/>
+                <w:noProof/>
+                <w:lang w:val="en-GB" w:eastAsia="en-GB"/>
               </w:rPr>
               <w:tab/>
             </w:r>
@@ -1741,7 +1775,7 @@
                 <w:noProof/>
                 <w:webHidden/>
               </w:rPr>
-              <w:instrText xml:space="preserve"> PAGEREF _Toc58318994 \h </w:instrText>
+              <w:instrText xml:space="preserve"> PAGEREF _Toc58401233 \h </w:instrText>
             </w:r>
             <w:r>
               <w:rPr>
@@ -1780,10 +1814,12 @@
               <w:tab w:val="right" w:pos="9019"/>
             </w:tabs>
             <w:rPr>
+              <w:rFonts w:asciiTheme="minorHAnsi" w:eastAsiaTheme="minorEastAsia" w:hAnsiTheme="minorHAnsi" w:cstheme="minorBidi"/>
               <w:noProof/>
+              <w:lang w:val="en-GB" w:eastAsia="en-GB"/>
             </w:rPr>
           </w:pPr>
-          <w:hyperlink w:anchor="_Toc58318995" w:history="1">
+          <w:hyperlink w:anchor="_Toc58401234" w:history="1">
             <w:r>
               <w:rPr>
                 <w:rStyle w:val="Hipervnculo"/>
@@ -1793,7 +1829,9 @@
             </w:r>
             <w:r>
               <w:rPr>
-                <w:noProof/>
+                <w:rFonts w:asciiTheme="minorHAnsi" w:eastAsiaTheme="minorEastAsia" w:hAnsiTheme="minorHAnsi" w:cstheme="minorBidi"/>
+                <w:noProof/>
+                <w:lang w:val="en-GB" w:eastAsia="en-GB"/>
               </w:rPr>
               <w:tab/>
             </w:r>
@@ -1823,7 +1861,7 @@
                 <w:noProof/>
                 <w:webHidden/>
               </w:rPr>
-              <w:instrText xml:space="preserve"> PAGEREF _Toc58318995 \h </w:instrText>
+              <w:instrText xml:space="preserve"> PAGEREF _Toc58401234 \h </w:instrText>
             </w:r>
             <w:r>
               <w:rPr>
@@ -1862,10 +1900,12 @@
               <w:tab w:val="right" w:pos="9019"/>
             </w:tabs>
             <w:rPr>
+              <w:rFonts w:asciiTheme="minorHAnsi" w:eastAsiaTheme="minorEastAsia" w:hAnsiTheme="minorHAnsi" w:cstheme="minorBidi"/>
               <w:noProof/>
+              <w:lang w:val="en-GB" w:eastAsia="en-GB"/>
             </w:rPr>
           </w:pPr>
-          <w:hyperlink w:anchor="_Toc58318996" w:history="1">
+          <w:hyperlink w:anchor="_Toc58401235" w:history="1">
             <w:r>
               <w:rPr>
                 <w:rStyle w:val="Hipervnculo"/>
@@ -1875,7 +1915,9 @@
             </w:r>
             <w:r>
               <w:rPr>
-                <w:noProof/>
+                <w:rFonts w:asciiTheme="minorHAnsi" w:eastAsiaTheme="minorEastAsia" w:hAnsiTheme="minorHAnsi" w:cstheme="minorBidi"/>
+                <w:noProof/>
+                <w:lang w:val="en-GB" w:eastAsia="en-GB"/>
               </w:rPr>
               <w:tab/>
             </w:r>
@@ -1905,7 +1947,7 @@
                 <w:noProof/>
                 <w:webHidden/>
               </w:rPr>
-              <w:instrText xml:space="preserve"> PAGEREF _Toc58318996 \h </w:instrText>
+              <w:instrText xml:space="preserve"> PAGEREF _Toc58401235 \h </w:instrText>
             </w:r>
             <w:r>
               <w:rPr>
@@ -1944,10 +1986,12 @@
               <w:tab w:val="right" w:pos="9019"/>
             </w:tabs>
             <w:rPr>
+              <w:rFonts w:asciiTheme="minorHAnsi" w:eastAsiaTheme="minorEastAsia" w:hAnsiTheme="minorHAnsi" w:cstheme="minorBidi"/>
               <w:noProof/>
+              <w:lang w:val="en-GB" w:eastAsia="en-GB"/>
             </w:rPr>
           </w:pPr>
-          <w:hyperlink w:anchor="_Toc58318997" w:history="1">
+          <w:hyperlink w:anchor="_Toc58401236" w:history="1">
             <w:r>
               <w:rPr>
                 <w:rStyle w:val="Hipervnculo"/>
@@ -1957,7 +2001,9 @@
             </w:r>
             <w:r>
               <w:rPr>
-                <w:noProof/>
+                <w:rFonts w:asciiTheme="minorHAnsi" w:eastAsiaTheme="minorEastAsia" w:hAnsiTheme="minorHAnsi" w:cstheme="minorBidi"/>
+                <w:noProof/>
+                <w:lang w:val="en-GB" w:eastAsia="en-GB"/>
               </w:rPr>
               <w:tab/>
             </w:r>
@@ -1987,7 +2033,7 @@
                 <w:noProof/>
                 <w:webHidden/>
               </w:rPr>
-              <w:instrText xml:space="preserve"> PAGEREF _Toc58318997 \h </w:instrText>
+              <w:instrText xml:space="preserve"> PAGEREF _Toc58401236 \h </w:instrText>
             </w:r>
             <w:r>
               <w:rPr>
@@ -2026,10 +2072,12 @@
               <w:tab w:val="right" w:pos="9019"/>
             </w:tabs>
             <w:rPr>
+              <w:rFonts w:asciiTheme="minorHAnsi" w:eastAsiaTheme="minorEastAsia" w:hAnsiTheme="minorHAnsi" w:cstheme="minorBidi"/>
               <w:noProof/>
+              <w:lang w:val="en-GB" w:eastAsia="en-GB"/>
             </w:rPr>
           </w:pPr>
-          <w:hyperlink w:anchor="_Toc58318998" w:history="1">
+          <w:hyperlink w:anchor="_Toc58401237" w:history="1">
             <w:r>
               <w:rPr>
                 <w:rStyle w:val="Hipervnculo"/>
@@ -2039,7 +2087,9 @@
             </w:r>
             <w:r>
               <w:rPr>
-                <w:noProof/>
+                <w:rFonts w:asciiTheme="minorHAnsi" w:eastAsiaTheme="minorEastAsia" w:hAnsiTheme="minorHAnsi" w:cstheme="minorBidi"/>
+                <w:noProof/>
+                <w:lang w:val="en-GB" w:eastAsia="en-GB"/>
               </w:rPr>
               <w:tab/>
             </w:r>
@@ -2069,7 +2119,7 @@
                 <w:noProof/>
                 <w:webHidden/>
               </w:rPr>
-              <w:instrText xml:space="preserve"> PAGEREF _Toc58318998 \h </w:instrText>
+              <w:instrText xml:space="preserve"> PAGEREF _Toc58401237 \h </w:instrText>
             </w:r>
             <w:r>
               <w:rPr>
@@ -2108,10 +2158,12 @@
               <w:tab w:val="right" w:pos="9019"/>
             </w:tabs>
             <w:rPr>
+              <w:rFonts w:asciiTheme="minorHAnsi" w:eastAsiaTheme="minorEastAsia" w:hAnsiTheme="minorHAnsi" w:cstheme="minorBidi"/>
               <w:noProof/>
+              <w:lang w:val="en-GB" w:eastAsia="en-GB"/>
             </w:rPr>
           </w:pPr>
-          <w:hyperlink w:anchor="_Toc58318999" w:history="1">
+          <w:hyperlink w:anchor="_Toc58401238" w:history="1">
             <w:r>
               <w:rPr>
                 <w:rStyle w:val="Hipervnculo"/>
@@ -2121,7 +2173,9 @@
             </w:r>
             <w:r>
               <w:rPr>
-                <w:noProof/>
+                <w:rFonts w:asciiTheme="minorHAnsi" w:eastAsiaTheme="minorEastAsia" w:hAnsiTheme="minorHAnsi" w:cstheme="minorBidi"/>
+                <w:noProof/>
+                <w:lang w:val="en-GB" w:eastAsia="en-GB"/>
               </w:rPr>
               <w:tab/>
             </w:r>
@@ -2151,7 +2205,7 @@
                 <w:noProof/>
                 <w:webHidden/>
               </w:rPr>
-              <w:instrText xml:space="preserve"> PAGEREF _Toc58318999 \h </w:instrText>
+              <w:instrText xml:space="preserve"> PAGEREF _Toc58401238 \h </w:instrText>
             </w:r>
             <w:r>
               <w:rPr>
@@ -2190,10 +2244,12 @@
               <w:tab w:val="right" w:pos="9019"/>
             </w:tabs>
             <w:rPr>
+              <w:rFonts w:asciiTheme="minorHAnsi" w:eastAsiaTheme="minorEastAsia" w:hAnsiTheme="minorHAnsi" w:cstheme="minorBidi"/>
               <w:noProof/>
+              <w:lang w:val="en-GB" w:eastAsia="en-GB"/>
             </w:rPr>
           </w:pPr>
-          <w:hyperlink w:anchor="_Toc58319000" w:history="1">
+          <w:hyperlink w:anchor="_Toc58401239" w:history="1">
             <w:r>
               <w:rPr>
                 <w:rStyle w:val="Hipervnculo"/>
@@ -2203,7 +2259,9 @@
             </w:r>
             <w:r>
               <w:rPr>
-                <w:noProof/>
+                <w:rFonts w:asciiTheme="minorHAnsi" w:eastAsiaTheme="minorEastAsia" w:hAnsiTheme="minorHAnsi" w:cstheme="minorBidi"/>
+                <w:noProof/>
+                <w:lang w:val="en-GB" w:eastAsia="en-GB"/>
               </w:rPr>
               <w:tab/>
             </w:r>
@@ -2233,7 +2291,7 @@
                 <w:noProof/>
                 <w:webHidden/>
               </w:rPr>
-              <w:instrText xml:space="preserve"> PAGEREF _Toc58319000 \h </w:instrText>
+              <w:instrText xml:space="preserve"> PAGEREF _Toc58401239 \h </w:instrText>
             </w:r>
             <w:r>
               <w:rPr>
@@ -2272,10 +2330,12 @@
               <w:tab w:val="right" w:pos="9019"/>
             </w:tabs>
             <w:rPr>
+              <w:rFonts w:asciiTheme="minorHAnsi" w:eastAsiaTheme="minorEastAsia" w:hAnsiTheme="minorHAnsi" w:cstheme="minorBidi"/>
               <w:noProof/>
+              <w:lang w:val="en-GB" w:eastAsia="en-GB"/>
             </w:rPr>
           </w:pPr>
-          <w:hyperlink w:anchor="_Toc58319001" w:history="1">
+          <w:hyperlink w:anchor="_Toc58401240" w:history="1">
             <w:r>
               <w:rPr>
                 <w:rStyle w:val="Hipervnculo"/>
@@ -2285,7 +2345,9 @@
             </w:r>
             <w:r>
               <w:rPr>
-                <w:noProof/>
+                <w:rFonts w:asciiTheme="minorHAnsi" w:eastAsiaTheme="minorEastAsia" w:hAnsiTheme="minorHAnsi" w:cstheme="minorBidi"/>
+                <w:noProof/>
+                <w:lang w:val="en-GB" w:eastAsia="en-GB"/>
               </w:rPr>
               <w:tab/>
             </w:r>
@@ -2315,7 +2377,7 @@
                 <w:noProof/>
                 <w:webHidden/>
               </w:rPr>
-              <w:instrText xml:space="preserve"> PAGEREF _Toc58319001 \h </w:instrText>
+              <w:instrText xml:space="preserve"> PAGEREF _Toc58401240 \h </w:instrText>
             </w:r>
             <w:r>
               <w:rPr>
@@ -2354,10 +2416,12 @@
               <w:tab w:val="right" w:pos="9019"/>
             </w:tabs>
             <w:rPr>
+              <w:rFonts w:asciiTheme="minorHAnsi" w:eastAsiaTheme="minorEastAsia" w:hAnsiTheme="minorHAnsi" w:cstheme="minorBidi"/>
               <w:noProof/>
+              <w:lang w:val="en-GB" w:eastAsia="en-GB"/>
             </w:rPr>
           </w:pPr>
-          <w:hyperlink w:anchor="_Toc58319002" w:history="1">
+          <w:hyperlink w:anchor="_Toc58401241" w:history="1">
             <w:r>
               <w:rPr>
                 <w:rStyle w:val="Hipervnculo"/>
@@ -2367,7 +2431,9 @@
             </w:r>
             <w:r>
               <w:rPr>
-                <w:noProof/>
+                <w:rFonts w:asciiTheme="minorHAnsi" w:eastAsiaTheme="minorEastAsia" w:hAnsiTheme="minorHAnsi" w:cstheme="minorBidi"/>
+                <w:noProof/>
+                <w:lang w:val="en-GB" w:eastAsia="en-GB"/>
               </w:rPr>
               <w:tab/>
             </w:r>
@@ -2397,7 +2463,7 @@
                 <w:noProof/>
                 <w:webHidden/>
               </w:rPr>
-              <w:instrText xml:space="preserve"> PAGEREF _Toc58319002 \h </w:instrText>
+              <w:instrText xml:space="preserve"> PAGEREF _Toc58401241 \h </w:instrText>
             </w:r>
             <w:r>
               <w:rPr>
@@ -2436,10 +2502,12 @@
               <w:tab w:val="right" w:pos="9019"/>
             </w:tabs>
             <w:rPr>
+              <w:rFonts w:asciiTheme="minorHAnsi" w:eastAsiaTheme="minorEastAsia" w:hAnsiTheme="minorHAnsi" w:cstheme="minorBidi"/>
               <w:noProof/>
+              <w:lang w:val="en-GB" w:eastAsia="en-GB"/>
             </w:rPr>
           </w:pPr>
-          <w:hyperlink w:anchor="_Toc58319003" w:history="1">
+          <w:hyperlink w:anchor="_Toc58401242" w:history="1">
             <w:r>
               <w:rPr>
                 <w:rStyle w:val="Hipervnculo"/>
@@ -2449,7 +2517,9 @@
             </w:r>
             <w:r>
               <w:rPr>
-                <w:noProof/>
+                <w:rFonts w:asciiTheme="minorHAnsi" w:eastAsiaTheme="minorEastAsia" w:hAnsiTheme="minorHAnsi" w:cstheme="minorBidi"/>
+                <w:noProof/>
+                <w:lang w:val="en-GB" w:eastAsia="en-GB"/>
               </w:rPr>
               <w:tab/>
             </w:r>
@@ -2479,7 +2549,7 @@
                 <w:noProof/>
                 <w:webHidden/>
               </w:rPr>
-              <w:instrText xml:space="preserve"> PAGEREF _Toc58319003 \h </w:instrText>
+              <w:instrText xml:space="preserve"> PAGEREF _Toc58401242 \h </w:instrText>
             </w:r>
             <w:r>
               <w:rPr>
@@ -2518,10 +2588,12 @@
               <w:tab w:val="right" w:pos="9019"/>
             </w:tabs>
             <w:rPr>
+              <w:rFonts w:asciiTheme="minorHAnsi" w:eastAsiaTheme="minorEastAsia" w:hAnsiTheme="minorHAnsi" w:cstheme="minorBidi"/>
               <w:noProof/>
+              <w:lang w:val="en-GB" w:eastAsia="en-GB"/>
             </w:rPr>
           </w:pPr>
-          <w:hyperlink w:anchor="_Toc58319004" w:history="1">
+          <w:hyperlink w:anchor="_Toc58401243" w:history="1">
             <w:r>
               <w:rPr>
                 <w:rStyle w:val="Hipervnculo"/>
@@ -2531,7 +2603,9 @@
             </w:r>
             <w:r>
               <w:rPr>
-                <w:noProof/>
+                <w:rFonts w:asciiTheme="minorHAnsi" w:eastAsiaTheme="minorEastAsia" w:hAnsiTheme="minorHAnsi" w:cstheme="minorBidi"/>
+                <w:noProof/>
+                <w:lang w:val="en-GB" w:eastAsia="en-GB"/>
               </w:rPr>
               <w:tab/>
             </w:r>
@@ -2561,7 +2635,7 @@
                 <w:noProof/>
                 <w:webHidden/>
               </w:rPr>
-              <w:instrText xml:space="preserve"> PAGEREF _Toc58319004 \h </w:instrText>
+              <w:instrText xml:space="preserve"> PAGEREF _Toc58401243 \h </w:instrText>
             </w:r>
             <w:r>
               <w:rPr>
@@ -2668,7 +2742,7 @@
         <w:lastRenderedPageBreak/>
         <w:br w:type="page"/>
       </w:r>
-      <w:bookmarkStart w:id="11" w:name="_Toc58318988"/>
+      <w:bookmarkStart w:id="11" w:name="_Toc58401227"/>
       <w:r>
         <w:lastRenderedPageBreak/>
         <w:t>Introducción</w:t>
@@ -2687,7 +2761,7 @@
           <w:sz w:val="32"/>
         </w:rPr>
       </w:pPr>
-      <w:bookmarkStart w:id="12" w:name="_Toc58318989"/>
+      <w:bookmarkStart w:id="12" w:name="_Toc58401228"/>
       <w:r>
         <w:rPr>
           <w:sz w:val="32"/>
@@ -2727,7 +2801,7 @@
           <w:sz w:val="32"/>
         </w:rPr>
       </w:pPr>
-      <w:bookmarkStart w:id="13" w:name="_Toc58318990"/>
+      <w:bookmarkStart w:id="13" w:name="_Toc58401229"/>
       <w:r>
         <w:rPr>
           <w:sz w:val="32"/>
@@ -2762,7 +2836,7 @@
           <w:sz w:val="32"/>
         </w:rPr>
       </w:pPr>
-      <w:bookmarkStart w:id="14" w:name="_Toc58318991"/>
+      <w:bookmarkStart w:id="14" w:name="_Toc58401230"/>
       <w:r>
         <w:rPr>
           <w:sz w:val="32"/>
@@ -2809,7 +2883,16 @@
         <w:t xml:space="preserve"> </w:t>
       </w:r>
       <w:r>
-        <w:t xml:space="preserve">Se refiere al despliegue de una obra que solo mostrará ciertos datos como el título, autor, sus comentarios y </w:t>
+        <w:t xml:space="preserve">Se refiere al despliegue de una obra que </w:t>
+      </w:r>
+      <w:r>
+        <w:t>muestra</w:t>
+      </w:r>
+      <w:r>
+        <w:t xml:space="preserve"> ciertos datos como el t</w:t>
+      </w:r>
+      <w:r>
+        <w:t xml:space="preserve">ítulo, autor, sus comentarios, número de </w:t>
       </w:r>
       <w:proofErr w:type="spellStart"/>
       <w:r>
@@ -2817,7 +2900,21 @@
       </w:r>
       <w:proofErr w:type="spellEnd"/>
       <w:r>
-        <w:t xml:space="preserve">. Además los usuarios podrán ver solo la última versión de la obra subida. </w:t>
+        <w:t xml:space="preserve">, </w:t>
+      </w:r>
+      <w:proofErr w:type="spellStart"/>
+      <w:r>
+        <w:t>dislikes</w:t>
+      </w:r>
+      <w:proofErr w:type="spellEnd"/>
+      <w:r>
+        <w:t xml:space="preserve">  y  de reportes</w:t>
+      </w:r>
+      <w:r>
+        <w:t>. Además de</w:t>
+      </w:r>
+      <w:r>
+        <w:t xml:space="preserve"> la última versión de la obra subida. </w:t>
       </w:r>
     </w:p>
     <w:p>
@@ -2832,7 +2929,7 @@
           <w:sz w:val="32"/>
         </w:rPr>
       </w:pPr>
-      <w:bookmarkStart w:id="15" w:name="_Toc58318992"/>
+      <w:bookmarkStart w:id="15" w:name="_Toc58401231"/>
       <w:r>
         <w:rPr>
           <w:sz w:val="32"/>
@@ -2905,7 +3002,7 @@
           <w:sz w:val="32"/>
         </w:rPr>
       </w:pPr>
-      <w:bookmarkStart w:id="16" w:name="_Toc58318993"/>
+      <w:bookmarkStart w:id="16" w:name="_Toc58401232"/>
       <w:r>
         <w:rPr>
           <w:sz w:val="32"/>
@@ -2943,7 +3040,7 @@
           <w:szCs w:val="44"/>
         </w:rPr>
       </w:pPr>
-      <w:bookmarkStart w:id="17" w:name="_Toc58318994"/>
+      <w:bookmarkStart w:id="17" w:name="_Toc58401233"/>
       <w:r>
         <w:rPr>
           <w:sz w:val="44"/>
@@ -2965,7 +3062,7 @@
           <w:sz w:val="32"/>
         </w:rPr>
       </w:pPr>
-      <w:bookmarkStart w:id="18" w:name="_Toc58318995"/>
+      <w:bookmarkStart w:id="18" w:name="_Toc58401234"/>
       <w:r>
         <w:rPr>
           <w:sz w:val="32"/>
@@ -2984,8 +3081,8 @@
           <w:lang w:val="en-GB" w:eastAsia="en-GB"/>
         </w:rPr>
         <w:drawing>
-          <wp:inline distT="0" distB="0" distL="0" distR="0" wp14:anchorId="0B8FD98C" wp14:editId="28999312">
-            <wp:extent cx="3086100" cy="2447925"/>
+          <wp:inline distT="0" distB="0" distL="0" distR="0" wp14:anchorId="15E47FF3" wp14:editId="7A0D5521">
+            <wp:extent cx="3124200" cy="2924175"/>
             <wp:effectExtent l="0" t="0" r="0" b="9525"/>
             <wp:docPr id="1" name="Imagen 1"/>
             <wp:cNvGraphicFramePr>
@@ -3007,7 +3104,7 @@
                   <pic:spPr>
                     <a:xfrm>
                       <a:off x="0" y="0"/>
-                      <a:ext cx="3086100" cy="2447925"/>
+                      <a:ext cx="3124200" cy="2924175"/>
                     </a:xfrm>
                     <a:prstGeom prst="rect">
                       <a:avLst/>
@@ -3032,7 +3129,7 @@
           <w:sz w:val="32"/>
         </w:rPr>
       </w:pPr>
-      <w:bookmarkStart w:id="19" w:name="_Toc58318996"/>
+      <w:bookmarkStart w:id="19" w:name="_Toc58401235"/>
       <w:r>
         <w:rPr>
           <w:sz w:val="32"/>
@@ -3085,15 +3182,99 @@
       <w:r>
         <w:t>.</w:t>
       </w:r>
-      <w:bookmarkStart w:id="20" w:name="_GoBack"/>
-      <w:bookmarkEnd w:id="20"/>
     </w:p>
     <w:p>
       <w:pPr>
         <w:ind w:left="709"/>
       </w:pPr>
       <w:r>
-        <w:t>El autor de la obra y los autores con permiso de colaboración no tendrán la vista pública. Su vista desplegará las opciones de ver las versiones anteriores y de Modificar la Obra para subir nuevas versiones</w:t>
+        <w:t>El autor de la obra y los autores con permiso de colaboración no</w:t>
+      </w:r>
+      <w:r>
+        <w:t xml:space="preserve"> solo</w:t>
+      </w:r>
+      <w:r>
+        <w:t xml:space="preserve"> tendrán la vista pública</w:t>
+      </w:r>
+      <w:r>
+        <w:t xml:space="preserve"> sino que s</w:t>
+      </w:r>
+      <w:r>
+        <w:t xml:space="preserve">u vista desplegará </w:t>
+      </w:r>
+      <w:r>
+        <w:t xml:space="preserve">también </w:t>
+      </w:r>
+      <w:r>
+        <w:t>las opciones de ver las versiones anteriores y de Modificar la Obra para subir nuevas versiones</w:t>
+      </w:r>
+      <w:r>
+        <w:t>.</w:t>
+      </w:r>
+    </w:p>
+    <w:p>
+      <w:pPr>
+        <w:ind w:left="709"/>
+      </w:pPr>
+      <w:r>
+        <w:t>Las obras privadas solo van a poder ser visualizadas por el autor y sus colaboradores.</w:t>
+      </w:r>
+    </w:p>
+    <w:p>
+      <w:pPr>
+        <w:ind w:left="709"/>
+      </w:pPr>
+      <w:r>
+        <w:lastRenderedPageBreak/>
+        <w:t>En la visualización de la obra también se podrá tener acceso a la obra en sí dentro de la plataforma:</w:t>
+      </w:r>
+    </w:p>
+    <w:p>
+      <w:pPr>
+        <w:pStyle w:val="Prrafodelista"/>
+        <w:numPr>
+          <w:ilvl w:val="0"/>
+          <w:numId w:val="17"/>
+        </w:numPr>
+      </w:pPr>
+      <w:r>
+        <w:t>Para obras Escritas: va a ser posible leerlas</w:t>
+      </w:r>
+    </w:p>
+    <w:p>
+      <w:pPr>
+        <w:pStyle w:val="Prrafodelista"/>
+        <w:numPr>
+          <w:ilvl w:val="0"/>
+          <w:numId w:val="17"/>
+        </w:numPr>
+      </w:pPr>
+      <w:r>
+        <w:t>Para obras Gráficas: va a ser posible visualizarlas y realizar zoom</w:t>
+      </w:r>
+    </w:p>
+    <w:p>
+      <w:pPr>
+        <w:pStyle w:val="Prrafodelista"/>
+        <w:numPr>
+          <w:ilvl w:val="0"/>
+          <w:numId w:val="17"/>
+        </w:numPr>
+      </w:pPr>
+      <w:r>
+        <w:t>Para obras Auditivas: va a ser posible escucharlas</w:t>
+      </w:r>
+    </w:p>
+    <w:p>
+      <w:pPr>
+        <w:pStyle w:val="Prrafodelista"/>
+        <w:numPr>
+          <w:ilvl w:val="0"/>
+          <w:numId w:val="17"/>
+        </w:numPr>
+      </w:pPr>
+      <w:r>
+        <w:t>Para obras Audiovisuales: va a ser posible reproducidas.</w:t>
       </w:r>
     </w:p>
     <w:p>
@@ -3108,14 +3289,98 @@
           <w:sz w:val="32"/>
         </w:rPr>
       </w:pPr>
-      <w:bookmarkStart w:id="21" w:name="_Toc58318997"/>
+      <w:bookmarkStart w:id="20" w:name="_Toc58401236"/>
       <w:r>
         <w:rPr>
           <w:sz w:val="32"/>
         </w:rPr>
-        <w:t>Actores</w:t>
-      </w:r>
-      <w:bookmarkEnd w:id="21"/>
+        <w:t>Actore</w:t>
+      </w:r>
+      <w:r>
+        <w:rPr>
+          <w:sz w:val="32"/>
+        </w:rPr>
+        <w:t>s</w:t>
+      </w:r>
+      <w:bookmarkEnd w:id="20"/>
+    </w:p>
+    <w:p>
+      <w:pPr>
+        <w:pStyle w:val="Prrafodelista"/>
+        <w:numPr>
+          <w:ilvl w:val="0"/>
+          <w:numId w:val="18"/>
+        </w:numPr>
+        <w:ind w:left="709" w:hanging="425"/>
+        <w:rPr>
+          <w:lang w:val="es-ES"/>
+        </w:rPr>
+      </w:pPr>
+      <w:r>
+        <w:rPr>
+          <w:b/>
+          <w:lang w:val="es-ES"/>
+        </w:rPr>
+        <w:t>Artista Colaborador:</w:t>
+      </w:r>
+      <w:r>
+        <w:rPr>
+          <w:lang w:val="es-ES"/>
+        </w:rPr>
+        <w:t xml:space="preserve"> Artista que tiene permisos de Colaborar con obras del Artista con sesión activa.</w:t>
+      </w:r>
+    </w:p>
+    <w:p>
+      <w:pPr>
+        <w:pStyle w:val="Prrafodelista"/>
+        <w:numPr>
+          <w:ilvl w:val="0"/>
+          <w:numId w:val="18"/>
+        </w:numPr>
+        <w:ind w:left="709" w:hanging="425"/>
+        <w:rPr>
+          <w:lang w:val="es-ES"/>
+        </w:rPr>
+      </w:pPr>
+      <w:r>
+        <w:rPr>
+          <w:b/>
+          <w:lang w:val="es-ES"/>
+        </w:rPr>
+        <w:t>Artista Externo:</w:t>
+      </w:r>
+      <w:r>
+        <w:rPr>
+          <w:lang w:val="es-ES"/>
+        </w:rPr>
+        <w:t xml:space="preserve"> Artista sin permisos de colaboración.</w:t>
+      </w:r>
+    </w:p>
+    <w:p>
+      <w:pPr>
+        <w:pStyle w:val="Prrafodelista"/>
+        <w:numPr>
+          <w:ilvl w:val="0"/>
+          <w:numId w:val="18"/>
+        </w:numPr>
+        <w:ind w:left="709" w:hanging="425"/>
+        <w:rPr>
+          <w:lang w:val="es-ES"/>
+        </w:rPr>
+      </w:pPr>
+      <w:r>
+        <w:rPr>
+          <w:b/>
+          <w:lang w:val="es-ES"/>
+        </w:rPr>
+        <w:t>Artista:</w:t>
+      </w:r>
+      <w:r>
+        <w:rPr>
+          <w:lang w:val="es-ES"/>
+        </w:rPr>
+        <w:t xml:space="preserve"> Cuenta del artista con la sesión activa.</w:t>
+      </w:r>
     </w:p>
     <w:p>
       <w:pPr>
@@ -3130,10 +3395,10 @@
         <w:rPr>
           <w:b/>
         </w:rPr>
-        <w:t>Artista Externo:</w:t>
-      </w:r>
-      <w:r>
-        <w:t xml:space="preserve"> Artista sin permisos de colaboración.</w:t>
+        <w:t>Usuario sin registrar:</w:t>
+      </w:r>
+      <w:r>
+        <w:t xml:space="preserve"> Usuario de la plataforma sin sesión iniciada.</w:t>
       </w:r>
     </w:p>
     <w:p>
@@ -3149,26 +3414,6 @@
         <w:rPr>
           <w:b/>
         </w:rPr>
-        <w:lastRenderedPageBreak/>
-        <w:t>Usuario sin registrar:</w:t>
-      </w:r>
-      <w:r>
-        <w:t xml:space="preserve"> Usuario de la plataforma sin sesión iniciada.</w:t>
-      </w:r>
-    </w:p>
-    <w:p>
-      <w:pPr>
-        <w:pStyle w:val="Prrafodelista"/>
-        <w:numPr>
-          <w:ilvl w:val="0"/>
-          <w:numId w:val="15"/>
-        </w:numPr>
-        <w:ind w:left="709"/>
-      </w:pPr>
-      <w:r>
-        <w:rPr>
-          <w:b/>
-        </w:rPr>
         <w:t>Artemis:</w:t>
       </w:r>
       <w:r>
@@ -3187,14 +3432,14 @@
           <w:sz w:val="32"/>
         </w:rPr>
       </w:pPr>
-      <w:bookmarkStart w:id="22" w:name="_Toc58318998"/>
+      <w:bookmarkStart w:id="21" w:name="_Toc58401237"/>
       <w:r>
         <w:rPr>
           <w:sz w:val="32"/>
         </w:rPr>
         <w:t>Precondiciones</w:t>
       </w:r>
-      <w:bookmarkEnd w:id="22"/>
+      <w:bookmarkEnd w:id="21"/>
     </w:p>
     <w:p>
       <w:pPr>
@@ -3216,7 +3461,7 @@
           <w:sz w:val="32"/>
         </w:rPr>
       </w:pPr>
-      <w:bookmarkStart w:id="23" w:name="_Toc58318999"/>
+      <w:bookmarkStart w:id="22" w:name="_Toc58401238"/>
       <w:proofErr w:type="spellStart"/>
       <w:r>
         <w:rPr>
@@ -3224,7 +3469,7 @@
         </w:rPr>
         <w:t>Poscondiciones</w:t>
       </w:r>
-      <w:bookmarkEnd w:id="23"/>
+      <w:bookmarkEnd w:id="22"/>
       <w:proofErr w:type="spellEnd"/>
     </w:p>
     <w:p>
@@ -3255,14 +3500,14 @@
           <w:sz w:val="32"/>
         </w:rPr>
       </w:pPr>
-      <w:bookmarkStart w:id="24" w:name="_Toc58319000"/>
+      <w:bookmarkStart w:id="23" w:name="_Toc58401239"/>
       <w:r>
         <w:rPr>
           <w:sz w:val="32"/>
         </w:rPr>
         <w:t>Flujo Básico</w:t>
       </w:r>
-      <w:bookmarkEnd w:id="24"/>
+      <w:bookmarkEnd w:id="23"/>
     </w:p>
     <w:p>
       <w:pPr>
@@ -3305,14 +3550,14 @@
           <w:sz w:val="32"/>
         </w:rPr>
       </w:pPr>
-      <w:bookmarkStart w:id="25" w:name="_Toc58319001"/>
+      <w:bookmarkStart w:id="24" w:name="_Toc58401240"/>
       <w:r>
         <w:rPr>
           <w:sz w:val="32"/>
         </w:rPr>
         <w:t>Flujo Alternativo</w:t>
       </w:r>
-      <w:bookmarkEnd w:id="25"/>
+      <w:bookmarkEnd w:id="24"/>
     </w:p>
     <w:p>
       <w:pPr>
@@ -3367,6 +3612,7 @@
         <w:ind w:left="1418" w:hanging="709"/>
       </w:pPr>
       <w:r>
+        <w:lastRenderedPageBreak/>
         <w:t>El usuario entra directamente a la vista pública de la obra.</w:t>
       </w:r>
     </w:p>
@@ -3382,14 +3628,14 @@
           <w:sz w:val="32"/>
         </w:rPr>
       </w:pPr>
-      <w:bookmarkStart w:id="26" w:name="_Toc58319002"/>
+      <w:bookmarkStart w:id="25" w:name="_Toc58401241"/>
       <w:r>
         <w:rPr>
           <w:sz w:val="32"/>
         </w:rPr>
         <w:t>Excepciones</w:t>
       </w:r>
-      <w:bookmarkEnd w:id="26"/>
+      <w:bookmarkEnd w:id="25"/>
     </w:p>
     <w:p>
       <w:pPr>
@@ -3492,15 +3738,14 @@
           <w:sz w:val="32"/>
         </w:rPr>
       </w:pPr>
-      <w:bookmarkStart w:id="27" w:name="_Toc58319003"/>
+      <w:bookmarkStart w:id="26" w:name="_Toc58401242"/>
       <w:r>
         <w:rPr>
           <w:sz w:val="32"/>
         </w:rPr>
-        <w:lastRenderedPageBreak/>
         <w:t>Prototipos visuales</w:t>
       </w:r>
-      <w:bookmarkEnd w:id="27"/>
+      <w:bookmarkEnd w:id="26"/>
     </w:p>
     <w:p>
       <w:pPr>
@@ -3565,14 +3810,14 @@
           <w:sz w:val="32"/>
         </w:rPr>
       </w:pPr>
-      <w:bookmarkStart w:id="28" w:name="_Toc58319004"/>
+      <w:bookmarkStart w:id="27" w:name="_Toc58401243"/>
       <w:r>
         <w:rPr>
           <w:sz w:val="32"/>
         </w:rPr>
         <w:t>Requerimientos no funcionales</w:t>
       </w:r>
-      <w:bookmarkEnd w:id="28"/>
+      <w:bookmarkEnd w:id="27"/>
     </w:p>
     <w:p>
       <w:pPr>
@@ -3584,8 +3829,14 @@
         <w:ind w:left="1418" w:hanging="709"/>
       </w:pPr>
       <w:r>
-        <w:t>Seguridad: Los usuarios solo podrán tener acceso a la vista pública y no podrán ver datos de la obra fuera del alcance de la vista pública. Además eso en caso de que la obra se encuentre en modo público. De no ser el caso, los usuarios ni si quiera podrán acceder a la vista pública.</w:t>
-      </w:r>
+        <w:t xml:space="preserve">Seguridad: Los usuarios solo podrán tener acceso a la vista pública y no podrán ver datos de la obra fuera del alcance de la vista pública. Además eso en caso de </w:t>
+      </w:r>
+      <w:r>
+        <w:lastRenderedPageBreak/>
+        <w:t>que la obra se encuentre en modo público. De no ser el caso, los usuarios ni si quiera podrán acceder a la vista pública.</w:t>
+      </w:r>
+      <w:bookmarkStart w:id="28" w:name="_GoBack"/>
+      <w:bookmarkEnd w:id="28"/>
     </w:p>
     <w:p>
       <w:pPr>
@@ -3814,7 +4065,7 @@
               <w:rFonts w:ascii="Roboto Mono" w:eastAsia="Roboto Mono" w:hAnsi="Roboto Mono" w:cs="Roboto Mono"/>
               <w:noProof/>
             </w:rPr>
-            <w:t>6</w:t>
+            <w:t>8</w:t>
           </w:r>
           <w:r>
             <w:rPr>
@@ -4251,6 +4502,95 @@
     </w:lvl>
   </w:abstractNum>
   <w:abstractNum w:abstractNumId="3">
+    <w:nsid w:val="0E3651B2"/>
+    <w:multiLevelType w:val="multilevel"/>
+    <w:tmpl w:val="79F64ABC"/>
+    <w:lvl w:ilvl="0">
+      <w:start w:val="1"/>
+      <w:numFmt w:val="bullet"/>
+      <w:lvlText w:val=""/>
+      <w:lvlJc w:val="left"/>
+      <w:pPr>
+        <w:ind w:left="360" w:hanging="360"/>
+      </w:pPr>
+      <w:rPr>
+        <w:rFonts w:ascii="Symbol" w:hAnsi="Symbol" w:hint="default"/>
+      </w:rPr>
+    </w:lvl>
+    <w:lvl w:ilvl="1">
+      <w:start w:val="1"/>
+      <w:numFmt w:val="decimal"/>
+      <w:lvlText w:val="%1.%2."/>
+      <w:lvlJc w:val="left"/>
+      <w:pPr>
+        <w:ind w:left="792" w:hanging="432"/>
+      </w:pPr>
+    </w:lvl>
+    <w:lvl w:ilvl="2">
+      <w:start w:val="1"/>
+      <w:numFmt w:val="decimal"/>
+      <w:lvlText w:val="%1.%2.%3."/>
+      <w:lvlJc w:val="left"/>
+      <w:pPr>
+        <w:ind w:left="1224" w:hanging="504"/>
+      </w:pPr>
+    </w:lvl>
+    <w:lvl w:ilvl="3">
+      <w:start w:val="1"/>
+      <w:numFmt w:val="decimal"/>
+      <w:lvlText w:val="%1.%2.%3.%4."/>
+      <w:lvlJc w:val="left"/>
+      <w:pPr>
+        <w:ind w:left="1728" w:hanging="648"/>
+      </w:pPr>
+    </w:lvl>
+    <w:lvl w:ilvl="4">
+      <w:start w:val="1"/>
+      <w:numFmt w:val="decimal"/>
+      <w:lvlText w:val="%1.%2.%3.%4.%5."/>
+      <w:lvlJc w:val="left"/>
+      <w:pPr>
+        <w:ind w:left="2232" w:hanging="792"/>
+      </w:pPr>
+    </w:lvl>
+    <w:lvl w:ilvl="5">
+      <w:start w:val="1"/>
+      <w:numFmt w:val="decimal"/>
+      <w:lvlText w:val="%1.%2.%3.%4.%5.%6."/>
+      <w:lvlJc w:val="left"/>
+      <w:pPr>
+        <w:ind w:left="2736" w:hanging="936"/>
+      </w:pPr>
+    </w:lvl>
+    <w:lvl w:ilvl="6">
+      <w:start w:val="1"/>
+      <w:numFmt w:val="decimal"/>
+      <w:lvlText w:val="%1.%2.%3.%4.%5.%6.%7."/>
+      <w:lvlJc w:val="left"/>
+      <w:pPr>
+        <w:ind w:left="3240" w:hanging="1080"/>
+      </w:pPr>
+    </w:lvl>
+    <w:lvl w:ilvl="7">
+      <w:start w:val="1"/>
+      <w:numFmt w:val="decimal"/>
+      <w:lvlText w:val="%1.%2.%3.%4.%5.%6.%7.%8."/>
+      <w:lvlJc w:val="left"/>
+      <w:pPr>
+        <w:ind w:left="3744" w:hanging="1224"/>
+      </w:pPr>
+    </w:lvl>
+    <w:lvl w:ilvl="8">
+      <w:start w:val="1"/>
+      <w:numFmt w:val="decimal"/>
+      <w:lvlText w:val="%1.%2.%3.%4.%5.%6.%7.%8.%9."/>
+      <w:lvlJc w:val="left"/>
+      <w:pPr>
+        <w:ind w:left="4320" w:hanging="1440"/>
+      </w:pPr>
+    </w:lvl>
+  </w:abstractNum>
+  <w:abstractNum w:abstractNumId="4">
     <w:nsid w:val="163D66D5"/>
     <w:multiLevelType w:val="multilevel"/>
     <w:tmpl w:val="280A001F"/>
@@ -4336,7 +4676,120 @@
       </w:pPr>
     </w:lvl>
   </w:abstractNum>
-  <w:abstractNum w:abstractNumId="4">
+  <w:abstractNum w:abstractNumId="5">
+    <w:nsid w:val="24D70B5E"/>
+    <w:multiLevelType w:val="hybridMultilevel"/>
+    <w:tmpl w:val="78D039E0"/>
+    <w:lvl w:ilvl="0" w:tplc="08090001">
+      <w:start w:val="1"/>
+      <w:numFmt w:val="bullet"/>
+      <w:lvlText w:val=""/>
+      <w:lvlJc w:val="left"/>
+      <w:pPr>
+        <w:ind w:left="1429" w:hanging="360"/>
+      </w:pPr>
+      <w:rPr>
+        <w:rFonts w:ascii="Symbol" w:hAnsi="Symbol" w:hint="default"/>
+      </w:rPr>
+    </w:lvl>
+    <w:lvl w:ilvl="1" w:tplc="08090003" w:tentative="1">
+      <w:start w:val="1"/>
+      <w:numFmt w:val="bullet"/>
+      <w:lvlText w:val="o"/>
+      <w:lvlJc w:val="left"/>
+      <w:pPr>
+        <w:ind w:left="2149" w:hanging="360"/>
+      </w:pPr>
+      <w:rPr>
+        <w:rFonts w:ascii="Courier New" w:hAnsi="Courier New" w:cs="Courier New" w:hint="default"/>
+      </w:rPr>
+    </w:lvl>
+    <w:lvl w:ilvl="2" w:tplc="08090005" w:tentative="1">
+      <w:start w:val="1"/>
+      <w:numFmt w:val="bullet"/>
+      <w:lvlText w:val=""/>
+      <w:lvlJc w:val="left"/>
+      <w:pPr>
+        <w:ind w:left="2869" w:hanging="360"/>
+      </w:pPr>
+      <w:rPr>
+        <w:rFonts w:ascii="Wingdings" w:hAnsi="Wingdings" w:hint="default"/>
+      </w:rPr>
+    </w:lvl>
+    <w:lvl w:ilvl="3" w:tplc="08090001" w:tentative="1">
+      <w:start w:val="1"/>
+      <w:numFmt w:val="bullet"/>
+      <w:lvlText w:val=""/>
+      <w:lvlJc w:val="left"/>
+      <w:pPr>
+        <w:ind w:left="3589" w:hanging="360"/>
+      </w:pPr>
+      <w:rPr>
+        <w:rFonts w:ascii="Symbol" w:hAnsi="Symbol" w:hint="default"/>
+      </w:rPr>
+    </w:lvl>
+    <w:lvl w:ilvl="4" w:tplc="08090003" w:tentative="1">
+      <w:start w:val="1"/>
+      <w:numFmt w:val="bullet"/>
+      <w:lvlText w:val="o"/>
+      <w:lvlJc w:val="left"/>
+      <w:pPr>
+        <w:ind w:left="4309" w:hanging="360"/>
+      </w:pPr>
+      <w:rPr>
+        <w:rFonts w:ascii="Courier New" w:hAnsi="Courier New" w:cs="Courier New" w:hint="default"/>
+      </w:rPr>
+    </w:lvl>
+    <w:lvl w:ilvl="5" w:tplc="08090005" w:tentative="1">
+      <w:start w:val="1"/>
+      <w:numFmt w:val="bullet"/>
+      <w:lvlText w:val=""/>
+      <w:lvlJc w:val="left"/>
+      <w:pPr>
+        <w:ind w:left="5029" w:hanging="360"/>
+      </w:pPr>
+      <w:rPr>
+        <w:rFonts w:ascii="Wingdings" w:hAnsi="Wingdings" w:hint="default"/>
+      </w:rPr>
+    </w:lvl>
+    <w:lvl w:ilvl="6" w:tplc="08090001" w:tentative="1">
+      <w:start w:val="1"/>
+      <w:numFmt w:val="bullet"/>
+      <w:lvlText w:val=""/>
+      <w:lvlJc w:val="left"/>
+      <w:pPr>
+        <w:ind w:left="5749" w:hanging="360"/>
+      </w:pPr>
+      <w:rPr>
+        <w:rFonts w:ascii="Symbol" w:hAnsi="Symbol" w:hint="default"/>
+      </w:rPr>
+    </w:lvl>
+    <w:lvl w:ilvl="7" w:tplc="08090003" w:tentative="1">
+      <w:start w:val="1"/>
+      <w:numFmt w:val="bullet"/>
+      <w:lvlText w:val="o"/>
+      <w:lvlJc w:val="left"/>
+      <w:pPr>
+        <w:ind w:left="6469" w:hanging="360"/>
+      </w:pPr>
+      <w:rPr>
+        <w:rFonts w:ascii="Courier New" w:hAnsi="Courier New" w:cs="Courier New" w:hint="default"/>
+      </w:rPr>
+    </w:lvl>
+    <w:lvl w:ilvl="8" w:tplc="08090005" w:tentative="1">
+      <w:start w:val="1"/>
+      <w:numFmt w:val="bullet"/>
+      <w:lvlText w:val=""/>
+      <w:lvlJc w:val="left"/>
+      <w:pPr>
+        <w:ind w:left="7189" w:hanging="360"/>
+      </w:pPr>
+      <w:rPr>
+        <w:rFonts w:ascii="Wingdings" w:hAnsi="Wingdings" w:hint="default"/>
+      </w:rPr>
+    </w:lvl>
+  </w:abstractNum>
+  <w:abstractNum w:abstractNumId="6">
     <w:nsid w:val="2D960426"/>
     <w:multiLevelType w:val="multilevel"/>
     <w:tmpl w:val="280A001F"/>
@@ -4422,7 +4875,7 @@
       </w:pPr>
     </w:lvl>
   </w:abstractNum>
-  <w:abstractNum w:abstractNumId="5">
+  <w:abstractNum w:abstractNumId="7">
     <w:nsid w:val="2EC170E8"/>
     <w:multiLevelType w:val="hybridMultilevel"/>
     <w:tmpl w:val="A3EC4422"/>
@@ -4535,7 +4988,7 @@
       </w:rPr>
     </w:lvl>
   </w:abstractNum>
-  <w:abstractNum w:abstractNumId="6">
+  <w:abstractNum w:abstractNumId="8">
     <w:nsid w:val="31C63773"/>
     <w:multiLevelType w:val="multilevel"/>
     <w:tmpl w:val="C6F07D9C"/>
@@ -4648,7 +5101,7 @@
       </w:rPr>
     </w:lvl>
   </w:abstractNum>
-  <w:abstractNum w:abstractNumId="7">
+  <w:abstractNum w:abstractNumId="9">
     <w:nsid w:val="342C2795"/>
     <w:multiLevelType w:val="multilevel"/>
     <w:tmpl w:val="280A001F"/>
@@ -4737,7 +5190,7 @@
       </w:pPr>
     </w:lvl>
   </w:abstractNum>
-  <w:abstractNum w:abstractNumId="8">
+  <w:abstractNum w:abstractNumId="10">
     <w:nsid w:val="37C667A2"/>
     <w:multiLevelType w:val="hybridMultilevel"/>
     <w:tmpl w:val="1B76069C"/>
@@ -4850,7 +5303,7 @@
       </w:rPr>
     </w:lvl>
   </w:abstractNum>
-  <w:abstractNum w:abstractNumId="9">
+  <w:abstractNum w:abstractNumId="11">
     <w:nsid w:val="44220FE1"/>
     <w:multiLevelType w:val="multilevel"/>
     <w:tmpl w:val="9AF8C580"/>
@@ -4974,7 +5427,7 @@
       </w:rPr>
     </w:lvl>
   </w:abstractNum>
-  <w:abstractNum w:abstractNumId="10">
+  <w:abstractNum w:abstractNumId="12">
     <w:nsid w:val="4DF32C79"/>
     <w:multiLevelType w:val="hybridMultilevel"/>
     <w:tmpl w:val="AAE81E38"/>
@@ -5087,7 +5540,7 @@
       </w:rPr>
     </w:lvl>
   </w:abstractNum>
-  <w:abstractNum w:abstractNumId="11">
+  <w:abstractNum w:abstractNumId="13">
     <w:nsid w:val="59A85D16"/>
     <w:multiLevelType w:val="multilevel"/>
     <w:tmpl w:val="D4E025CC"/>
@@ -5176,7 +5629,7 @@
       </w:pPr>
     </w:lvl>
   </w:abstractNum>
-  <w:abstractNum w:abstractNumId="12">
+  <w:abstractNum w:abstractNumId="14">
     <w:nsid w:val="59AB323F"/>
     <w:multiLevelType w:val="hybridMultilevel"/>
     <w:tmpl w:val="9F003126"/>
@@ -5289,7 +5742,7 @@
       </w:rPr>
     </w:lvl>
   </w:abstractNum>
-  <w:abstractNum w:abstractNumId="13">
+  <w:abstractNum w:abstractNumId="15">
     <w:nsid w:val="66EB1394"/>
     <w:multiLevelType w:val="hybridMultilevel"/>
     <w:tmpl w:val="C6AAF1E6"/>
@@ -5375,7 +5828,7 @@
       </w:pPr>
     </w:lvl>
   </w:abstractNum>
-  <w:abstractNum w:abstractNumId="14">
+  <w:abstractNum w:abstractNumId="16">
     <w:nsid w:val="70C46718"/>
     <w:multiLevelType w:val="multilevel"/>
     <w:tmpl w:val="280A001F"/>
@@ -5462,19 +5915,19 @@
     </w:lvl>
   </w:abstractNum>
   <w:num w:numId="1">
-    <w:abstractNumId w:val="9"/>
+    <w:abstractNumId w:val="11"/>
   </w:num>
   <w:num w:numId="2">
-    <w:abstractNumId w:val="6"/>
+    <w:abstractNumId w:val="8"/>
   </w:num>
   <w:num w:numId="3">
-    <w:abstractNumId w:val="13"/>
+    <w:abstractNumId w:val="15"/>
   </w:num>
   <w:num w:numId="4">
-    <w:abstractNumId w:val="14"/>
+    <w:abstractNumId w:val="16"/>
   </w:num>
   <w:num w:numId="5">
-    <w:abstractNumId w:val="3"/>
+    <w:abstractNumId w:val="4"/>
   </w:num>
   <w:num w:numId="6">
     <w:abstractNumId w:val="1"/>
@@ -5483,34 +5936,65 @@
     <w:abstractNumId w:val="0"/>
   </w:num>
   <w:num w:numId="8">
-    <w:abstractNumId w:val="3"/>
+    <w:abstractNumId w:val="4"/>
     <w:lvlOverride w:ilvl="0">
       <w:startOverride w:val="1"/>
     </w:lvlOverride>
   </w:num>
   <w:num w:numId="9">
-    <w:abstractNumId w:val="4"/>
+    <w:abstractNumId w:val="6"/>
   </w:num>
   <w:num w:numId="10">
-    <w:abstractNumId w:val="8"/>
+    <w:abstractNumId w:val="10"/>
   </w:num>
   <w:num w:numId="11">
     <w:abstractNumId w:val="2"/>
   </w:num>
   <w:num w:numId="12">
+    <w:abstractNumId w:val="14"/>
+  </w:num>
+  <w:num w:numId="13">
     <w:abstractNumId w:val="12"/>
   </w:num>
-  <w:num w:numId="13">
-    <w:abstractNumId w:val="10"/>
+  <w:num w:numId="14">
+    <w:abstractNumId w:val="7"/>
   </w:num>
-  <w:num w:numId="14">
+  <w:num w:numId="15">
+    <w:abstractNumId w:val="13"/>
+  </w:num>
+  <w:num w:numId="16">
+    <w:abstractNumId w:val="9"/>
+  </w:num>
+  <w:num w:numId="17">
     <w:abstractNumId w:val="5"/>
   </w:num>
-  <w:num w:numId="15">
-    <w:abstractNumId w:val="11"/>
-  </w:num>
-  <w:num w:numId="16">
-    <w:abstractNumId w:val="7"/>
+  <w:num w:numId="18">
+    <w:abstractNumId w:val="3"/>
+    <w:lvlOverride w:ilvl="0"/>
+    <w:lvlOverride w:ilvl="1">
+      <w:startOverride w:val="1"/>
+    </w:lvlOverride>
+    <w:lvlOverride w:ilvl="2">
+      <w:startOverride w:val="1"/>
+    </w:lvlOverride>
+    <w:lvlOverride w:ilvl="3">
+      <w:startOverride w:val="1"/>
+    </w:lvlOverride>
+    <w:lvlOverride w:ilvl="4">
+      <w:startOverride w:val="1"/>
+    </w:lvlOverride>
+    <w:lvlOverride w:ilvl="5">
+      <w:startOverride w:val="1"/>
+    </w:lvlOverride>
+    <w:lvlOverride w:ilvl="6">
+      <w:startOverride w:val="1"/>
+    </w:lvlOverride>
+    <w:lvlOverride w:ilvl="7">
+      <w:startOverride w:val="1"/>
+    </w:lvlOverride>
+    <w:lvlOverride w:ilvl="8">
+      <w:startOverride w:val="1"/>
+    </w:lvlOverride>
   </w:num>
 </w:numbering>
 </file>

</xml_diff>